<commit_message>
Création de la grille des villes
</commit_message>
<xml_diff>
--- a/Citysim.docx
+++ b/Citysim.docx
@@ -372,6 +372,179 @@
           <w:numId w:val="3"/>
         </w:numPr>
       </w:pPr>
+      <w:r>
+        <w:t>Attributs</w:t>
+      </w:r>
+    </w:p>
+    <w:p>
+      <w:pPr>
+        <w:pStyle w:val="Paragraphedeliste"/>
+        <w:numPr>
+          <w:ilvl w:val="2"/>
+          <w:numId w:val="3"/>
+        </w:numPr>
+      </w:pPr>
+      <w:r>
+        <w:t>Statiques</w:t>
+      </w:r>
+    </w:p>
+    <w:p>
+      <w:pPr>
+        <w:pStyle w:val="Paragraphedeliste"/>
+        <w:numPr>
+          <w:ilvl w:val="3"/>
+          <w:numId w:val="3"/>
+        </w:numPr>
+      </w:pPr>
+      <w:proofErr w:type="spellStart"/>
+      <w:proofErr w:type="gramStart"/>
+      <w:r>
+        <w:rPr>
+          <w:i/>
+        </w:rPr>
+        <w:t>int</w:t>
+      </w:r>
+      <w:proofErr w:type="spellEnd"/>
+      <w:proofErr w:type="gramEnd"/>
+      <w:r>
+        <w:rPr>
+          <w:i/>
+        </w:rPr>
+        <w:t xml:space="preserve"> </w:t>
+      </w:r>
+      <w:proofErr w:type="spellStart"/>
+      <w:r>
+        <w:t>TreeNumber</w:t>
+      </w:r>
+      <w:proofErr w:type="spellEnd"/>
+    </w:p>
+    <w:p>
+      <w:pPr>
+        <w:pStyle w:val="Paragraphedeliste"/>
+        <w:numPr>
+          <w:ilvl w:val="2"/>
+          <w:numId w:val="3"/>
+        </w:numPr>
+      </w:pPr>
+      <w:r>
+        <w:t>D’instance</w:t>
+      </w:r>
+    </w:p>
+    <w:p>
+      <w:pPr>
+        <w:pStyle w:val="Paragraphedeliste"/>
+        <w:numPr>
+          <w:ilvl w:val="3"/>
+          <w:numId w:val="3"/>
+        </w:numPr>
+      </w:pPr>
+      <w:proofErr w:type="spellStart"/>
+      <w:proofErr w:type="gramStart"/>
+      <w:r>
+        <w:rPr>
+          <w:i/>
+        </w:rPr>
+        <w:t>dataType</w:t>
+      </w:r>
+      <w:proofErr w:type="spellEnd"/>
+      <w:proofErr w:type="gramEnd"/>
+      <w:r>
+        <w:rPr>
+          <w:i/>
+        </w:rPr>
+        <w:t xml:space="preserve"> </w:t>
+      </w:r>
+      <w:r>
+        <w:t>data</w:t>
+      </w:r>
+    </w:p>
+    <w:p>
+      <w:pPr>
+        <w:pStyle w:val="Paragraphedeliste"/>
+        <w:numPr>
+          <w:ilvl w:val="3"/>
+          <w:numId w:val="3"/>
+        </w:numPr>
+      </w:pPr>
+      <w:proofErr w:type="spellStart"/>
+      <w:r>
+        <w:rPr>
+          <w:i/>
+        </w:rPr>
+        <w:t>Tree</w:t>
+      </w:r>
+      <w:proofErr w:type="spellEnd"/>
+      <w:r>
+        <w:t xml:space="preserve"> </w:t>
+      </w:r>
+      <w:proofErr w:type="spellStart"/>
+      <w:r>
+        <w:t>brother</w:t>
+      </w:r>
+      <w:proofErr w:type="spellEnd"/>
+    </w:p>
+    <w:p>
+      <w:pPr>
+        <w:pStyle w:val="Paragraphedeliste"/>
+        <w:numPr>
+          <w:ilvl w:val="3"/>
+          <w:numId w:val="3"/>
+        </w:numPr>
+      </w:pPr>
+      <w:proofErr w:type="spellStart"/>
+      <w:r>
+        <w:rPr>
+          <w:i/>
+        </w:rPr>
+        <w:t>Tree</w:t>
+      </w:r>
+      <w:proofErr w:type="spellEnd"/>
+      <w:r>
+        <w:rPr>
+          <w:i/>
+        </w:rPr>
+        <w:t xml:space="preserve"> </w:t>
+      </w:r>
+      <w:proofErr w:type="spellStart"/>
+      <w:r>
+        <w:t>child</w:t>
+      </w:r>
+      <w:proofErr w:type="spellEnd"/>
+    </w:p>
+    <w:p/>
+    <w:p>
+      <w:pPr>
+        <w:pStyle w:val="Titre2"/>
+      </w:pPr>
+      <w:r>
+        <w:t>Structures</w:t>
+      </w:r>
+    </w:p>
+    <w:p>
+      <w:pPr>
+        <w:pStyle w:val="Paragraphedeliste"/>
+        <w:numPr>
+          <w:ilvl w:val="0"/>
+          <w:numId w:val="4"/>
+        </w:numPr>
+      </w:pPr>
+      <w:r>
+        <w:t>Grille</w:t>
+      </w:r>
+    </w:p>
+    <w:p>
+      <w:pPr>
+        <w:pStyle w:val="Paragraphedeliste"/>
+        <w:numPr>
+          <w:ilvl w:val="1"/>
+          <w:numId w:val="4"/>
+        </w:numPr>
+      </w:pPr>
+      <w:r>
+        <w:t>Tableau 2D contenant les villes</w:t>
+      </w:r>
+    </w:p>
+    <w:p>
       <w:bookmarkStart w:id="0" w:name="_GoBack"/>
       <w:bookmarkEnd w:id="0"/>
     </w:p>
@@ -726,6 +899,119 @@
       </w:rPr>
     </w:lvl>
   </w:abstractNum>
+  <w:abstractNum w:abstractNumId="3" w15:restartNumberingAfterBreak="0">
+    <w:nsid w:val="70472EC6"/>
+    <w:multiLevelType w:val="hybridMultilevel"/>
+    <w:tmpl w:val="5260AE86"/>
+    <w:lvl w:ilvl="0" w:tplc="040C0001">
+      <w:start w:val="1"/>
+      <w:numFmt w:val="bullet"/>
+      <w:lvlText w:val=""/>
+      <w:lvlJc w:val="left"/>
+      <w:pPr>
+        <w:ind w:left="720" w:hanging="360"/>
+      </w:pPr>
+      <w:rPr>
+        <w:rFonts w:ascii="Symbol" w:hAnsi="Symbol" w:hint="default"/>
+      </w:rPr>
+    </w:lvl>
+    <w:lvl w:ilvl="1" w:tplc="040C0003">
+      <w:start w:val="1"/>
+      <w:numFmt w:val="bullet"/>
+      <w:lvlText w:val="o"/>
+      <w:lvlJc w:val="left"/>
+      <w:pPr>
+        <w:ind w:left="1440" w:hanging="360"/>
+      </w:pPr>
+      <w:rPr>
+        <w:rFonts w:ascii="Courier New" w:hAnsi="Courier New" w:cs="Courier New" w:hint="default"/>
+      </w:rPr>
+    </w:lvl>
+    <w:lvl w:ilvl="2" w:tplc="040C0005" w:tentative="1">
+      <w:start w:val="1"/>
+      <w:numFmt w:val="bullet"/>
+      <w:lvlText w:val=""/>
+      <w:lvlJc w:val="left"/>
+      <w:pPr>
+        <w:ind w:left="2160" w:hanging="360"/>
+      </w:pPr>
+      <w:rPr>
+        <w:rFonts w:ascii="Wingdings" w:hAnsi="Wingdings" w:hint="default"/>
+      </w:rPr>
+    </w:lvl>
+    <w:lvl w:ilvl="3" w:tplc="040C0001" w:tentative="1">
+      <w:start w:val="1"/>
+      <w:numFmt w:val="bullet"/>
+      <w:lvlText w:val=""/>
+      <w:lvlJc w:val="left"/>
+      <w:pPr>
+        <w:ind w:left="2880" w:hanging="360"/>
+      </w:pPr>
+      <w:rPr>
+        <w:rFonts w:ascii="Symbol" w:hAnsi="Symbol" w:hint="default"/>
+      </w:rPr>
+    </w:lvl>
+    <w:lvl w:ilvl="4" w:tplc="040C0003" w:tentative="1">
+      <w:start w:val="1"/>
+      <w:numFmt w:val="bullet"/>
+      <w:lvlText w:val="o"/>
+      <w:lvlJc w:val="left"/>
+      <w:pPr>
+        <w:ind w:left="3600" w:hanging="360"/>
+      </w:pPr>
+      <w:rPr>
+        <w:rFonts w:ascii="Courier New" w:hAnsi="Courier New" w:cs="Courier New" w:hint="default"/>
+      </w:rPr>
+    </w:lvl>
+    <w:lvl w:ilvl="5" w:tplc="040C0005" w:tentative="1">
+      <w:start w:val="1"/>
+      <w:numFmt w:val="bullet"/>
+      <w:lvlText w:val=""/>
+      <w:lvlJc w:val="left"/>
+      <w:pPr>
+        <w:ind w:left="4320" w:hanging="360"/>
+      </w:pPr>
+      <w:rPr>
+        <w:rFonts w:ascii="Wingdings" w:hAnsi="Wingdings" w:hint="default"/>
+      </w:rPr>
+    </w:lvl>
+    <w:lvl w:ilvl="6" w:tplc="040C0001" w:tentative="1">
+      <w:start w:val="1"/>
+      <w:numFmt w:val="bullet"/>
+      <w:lvlText w:val=""/>
+      <w:lvlJc w:val="left"/>
+      <w:pPr>
+        <w:ind w:left="5040" w:hanging="360"/>
+      </w:pPr>
+      <w:rPr>
+        <w:rFonts w:ascii="Symbol" w:hAnsi="Symbol" w:hint="default"/>
+      </w:rPr>
+    </w:lvl>
+    <w:lvl w:ilvl="7" w:tplc="040C0003" w:tentative="1">
+      <w:start w:val="1"/>
+      <w:numFmt w:val="bullet"/>
+      <w:lvlText w:val="o"/>
+      <w:lvlJc w:val="left"/>
+      <w:pPr>
+        <w:ind w:left="5760" w:hanging="360"/>
+      </w:pPr>
+      <w:rPr>
+        <w:rFonts w:ascii="Courier New" w:hAnsi="Courier New" w:cs="Courier New" w:hint="default"/>
+      </w:rPr>
+    </w:lvl>
+    <w:lvl w:ilvl="8" w:tplc="040C0005" w:tentative="1">
+      <w:start w:val="1"/>
+      <w:numFmt w:val="bullet"/>
+      <w:lvlText w:val=""/>
+      <w:lvlJc w:val="left"/>
+      <w:pPr>
+        <w:ind w:left="6480" w:hanging="360"/>
+      </w:pPr>
+      <w:rPr>
+        <w:rFonts w:ascii="Wingdings" w:hAnsi="Wingdings" w:hint="default"/>
+      </w:rPr>
+    </w:lvl>
+  </w:abstractNum>
   <w:num w:numId="1">
     <w:abstractNumId w:val="2"/>
   </w:num>
@@ -734,6 +1020,9 @@
   </w:num>
   <w:num w:numId="3">
     <w:abstractNumId w:val="1"/>
+  </w:num>
+  <w:num w:numId="4">
+    <w:abstractNumId w:val="3"/>
   </w:num>
 </w:numbering>
 </file>

</xml_diff>

<commit_message>
Ajout des méthodes de Ville
</commit_message>
<xml_diff>
--- a/Citysim.docx
+++ b/Citysim.docx
@@ -348,6 +348,24 @@
       <w:pPr>
         <w:pStyle w:val="Paragraphedeliste"/>
         <w:numPr>
+          <w:ilvl w:val="2"/>
+          <w:numId w:val="3"/>
+        </w:numPr>
+      </w:pPr>
+      <w:r>
+        <w:t>Liste</w:t>
+      </w:r>
+      <w:r>
+        <w:t xml:space="preserve"> de contrats</w:t>
+      </w:r>
+      <w:r>
+        <w:t xml:space="preserve"> (nouveau contrat au début)</w:t>
+      </w:r>
+    </w:p>
+    <w:p>
+      <w:pPr>
+        <w:pStyle w:val="Paragraphedeliste"/>
+        <w:numPr>
           <w:ilvl w:val="1"/>
           <w:numId w:val="3"/>
         </w:numPr>
@@ -367,6 +385,15 @@
       <w:r>
         <w:t>Evolution de</w:t>
       </w:r>
+      <w:r>
+        <w:t xml:space="preserve"> (thread autonome</w:t>
+      </w:r>
+      <w:r>
+        <w:t xml:space="preserve"> basé sur le temps</w:t>
+      </w:r>
+      <w:r>
+        <w:t>)</w:t>
+      </w:r>
     </w:p>
     <w:p>
       <w:pPr>
@@ -425,6 +452,30 @@
         </w:numPr>
       </w:pPr>
       <w:r>
+        <w:t>Contrats</w:t>
+      </w:r>
+    </w:p>
+    <w:p>
+      <w:pPr>
+        <w:pStyle w:val="Paragraphedeliste"/>
+        <w:numPr>
+          <w:ilvl w:val="3"/>
+          <w:numId w:val="3"/>
+        </w:numPr>
+      </w:pPr>
+      <w:r>
+        <w:t>Parcourir contrats</w:t>
+      </w:r>
+    </w:p>
+    <w:p>
+      <w:pPr>
+        <w:pStyle w:val="Paragraphedeliste"/>
+        <w:numPr>
+          <w:ilvl w:val="3"/>
+          <w:numId w:val="3"/>
+        </w:numPr>
+      </w:pPr>
+      <w:r>
         <w:t>Passer contrat</w:t>
       </w:r>
     </w:p>
@@ -432,39 +483,108 @@
       <w:pPr>
         <w:pStyle w:val="Paragraphedeliste"/>
         <w:numPr>
-          <w:ilvl w:val="2"/>
-          <w:numId w:val="3"/>
-        </w:numPr>
-      </w:pPr>
-      <w:r>
-        <w:t>Rompre contrat</w:t>
-      </w:r>
-    </w:p>
-    <w:p>
-      <w:pPr>
-        <w:pStyle w:val="Paragraphedeliste"/>
-        <w:numPr>
-          <w:ilvl w:val="2"/>
-          <w:numId w:val="3"/>
-        </w:numPr>
-      </w:pPr>
-      <w:r>
-        <w:t>Acheter ville</w:t>
-      </w:r>
-    </w:p>
-    <w:p>
-      <w:pPr>
-        <w:pStyle w:val="Paragraphedeliste"/>
-        <w:numPr>
-          <w:ilvl w:val="2"/>
-          <w:numId w:val="3"/>
-        </w:numPr>
-      </w:pPr>
-      <w:r>
-        <w:t>Changer faction</w:t>
+          <w:ilvl w:val="3"/>
+          <w:numId w:val="3"/>
+        </w:numPr>
+      </w:pPr>
+      <w:r>
+        <w:t>Supprimer</w:t>
       </w:r>
       <w:bookmarkStart w:id="0" w:name="_GoBack"/>
       <w:bookmarkEnd w:id="0"/>
+      <w:r>
+        <w:t xml:space="preserve"> contrat</w:t>
+      </w:r>
+    </w:p>
+    <w:p>
+      <w:pPr>
+        <w:pStyle w:val="Paragraphedeliste"/>
+        <w:numPr>
+          <w:ilvl w:val="3"/>
+          <w:numId w:val="3"/>
+        </w:numPr>
+      </w:pPr>
+      <w:r>
+        <w:t>Honorer contrat</w:t>
+      </w:r>
+      <w:r>
+        <w:t> : (Ville cible, temps restant, ressource cible, coût, quantité)</w:t>
+      </w:r>
+      <w:r>
+        <w:t> : Retour booléen (contrat honoré ou non)</w:t>
+      </w:r>
+    </w:p>
+    <w:p>
+      <w:pPr>
+        <w:pStyle w:val="Paragraphedeliste"/>
+        <w:numPr>
+          <w:ilvl w:val="3"/>
+          <w:numId w:val="3"/>
+        </w:numPr>
+      </w:pPr>
+      <w:r>
+        <w:t>Valeur contrat</w:t>
+      </w:r>
+    </w:p>
+    <w:p>
+      <w:pPr>
+        <w:pStyle w:val="Paragraphedeliste"/>
+        <w:numPr>
+          <w:ilvl w:val="2"/>
+          <w:numId w:val="3"/>
+        </w:numPr>
+      </w:pPr>
+      <w:r>
+        <w:t>Acheter ville</w:t>
+      </w:r>
+    </w:p>
+    <w:p>
+      <w:pPr>
+        <w:pStyle w:val="Paragraphedeliste"/>
+        <w:numPr>
+          <w:ilvl w:val="2"/>
+          <w:numId w:val="3"/>
+        </w:numPr>
+      </w:pPr>
+      <w:r>
+        <w:t>Changer faction</w:t>
+      </w:r>
+    </w:p>
+    <w:p>
+      <w:pPr>
+        <w:pStyle w:val="Paragraphedeliste"/>
+        <w:numPr>
+          <w:ilvl w:val="2"/>
+          <w:numId w:val="3"/>
+        </w:numPr>
+      </w:pPr>
+      <w:r>
+        <w:t>Autogestion</w:t>
+      </w:r>
+    </w:p>
+    <w:p>
+      <w:pPr>
+        <w:pStyle w:val="Paragraphedeliste"/>
+        <w:numPr>
+          <w:ilvl w:val="3"/>
+          <w:numId w:val="3"/>
+        </w:numPr>
+      </w:pPr>
+      <w:r>
+        <w:t>Vérifier ressources</w:t>
+      </w:r>
+    </w:p>
+    <w:p>
+      <w:pPr>
+        <w:pStyle w:val="Paragraphedeliste"/>
+        <w:numPr>
+          <w:ilvl w:val="2"/>
+          <w:numId w:val="3"/>
+        </w:numPr>
+      </w:pPr>
+      <w:r>
+        <w:t>Explorer villes autour</w:t>
+      </w:r>
       <w:r>
         <w:br/>
       </w:r>
@@ -598,6 +718,7 @@
         <w:pStyle w:val="Titre2"/>
       </w:pPr>
       <w:r>
+        <w:lastRenderedPageBreak/>
         <w:t>Structures</w:t>
       </w:r>
     </w:p>
@@ -623,6 +744,78 @@
       </w:pPr>
       <w:r>
         <w:t>Tableau 2D contenant les villes</w:t>
+      </w:r>
+    </w:p>
+    <w:p>
+      <w:pPr>
+        <w:pStyle w:val="Paragraphedeliste"/>
+        <w:numPr>
+          <w:ilvl w:val="0"/>
+          <w:numId w:val="4"/>
+        </w:numPr>
+      </w:pPr>
+      <w:r>
+        <w:t>Contrat</w:t>
+      </w:r>
+    </w:p>
+    <w:p>
+      <w:pPr>
+        <w:pStyle w:val="Paragraphedeliste"/>
+        <w:numPr>
+          <w:ilvl w:val="1"/>
+          <w:numId w:val="4"/>
+        </w:numPr>
+      </w:pPr>
+      <w:r>
+        <w:t>Ville cible</w:t>
+      </w:r>
+    </w:p>
+    <w:p>
+      <w:pPr>
+        <w:pStyle w:val="Paragraphedeliste"/>
+        <w:numPr>
+          <w:ilvl w:val="1"/>
+          <w:numId w:val="4"/>
+        </w:numPr>
+      </w:pPr>
+      <w:r>
+        <w:t>Temps restant</w:t>
+      </w:r>
+    </w:p>
+    <w:p>
+      <w:pPr>
+        <w:pStyle w:val="Paragraphedeliste"/>
+        <w:numPr>
+          <w:ilvl w:val="1"/>
+          <w:numId w:val="4"/>
+        </w:numPr>
+      </w:pPr>
+      <w:r>
+        <w:t>Ressource cible</w:t>
+      </w:r>
+    </w:p>
+    <w:p>
+      <w:pPr>
+        <w:pStyle w:val="Paragraphedeliste"/>
+        <w:numPr>
+          <w:ilvl w:val="1"/>
+          <w:numId w:val="4"/>
+        </w:numPr>
+      </w:pPr>
+      <w:r>
+        <w:t>Coût</w:t>
+      </w:r>
+    </w:p>
+    <w:p>
+      <w:pPr>
+        <w:pStyle w:val="Paragraphedeliste"/>
+        <w:numPr>
+          <w:ilvl w:val="1"/>
+          <w:numId w:val="4"/>
+        </w:numPr>
+      </w:pPr>
+      <w:r>
+        <w:t>Quantité</w:t>
       </w:r>
     </w:p>
     <w:p/>

</xml_diff>

<commit_message>
Suite des méthodes de Ville et structure contrat ajoutée
</commit_message>
<xml_diff>
--- a/Citysim.docx
+++ b/Citysim.docx
@@ -11,22 +11,35 @@
         <w:t>Citysim</w:t>
       </w:r>
     </w:p>
-    <w:p>
-      <w:pPr>
-        <w:pStyle w:val="Titre3"/>
+    <w:p/>
+    <w:p>
+      <w:pPr>
+        <w:pStyle w:val="Titre2"/>
+        <w:jc w:val="center"/>
+      </w:pPr>
+      <w:r>
+        <w:t>Synthèse</w:t>
+      </w:r>
+    </w:p>
+    <w:p>
+      <w:pPr>
         <w:rPr>
-          <w:rFonts w:asciiTheme="minorHAnsi" w:eastAsiaTheme="minorHAnsi" w:hAnsiTheme="minorHAnsi" w:cstheme="minorBidi"/>
-          <w:color w:val="auto"/>
-          <w:sz w:val="22"/>
-          <w:szCs w:val="22"/>
+          <w:rFonts w:cstheme="minorHAnsi"/>
         </w:rPr>
       </w:pPr>
     </w:p>
     <w:p>
+      <w:r>
+        <w:br w:type="page"/>
+      </w:r>
+    </w:p>
+    <w:p>
       <w:pPr>
         <w:pStyle w:val="Titre2"/>
-      </w:pPr>
-      <w:r>
+        <w:jc w:val="center"/>
+      </w:pPr>
+      <w:r>
+        <w:lastRenderedPageBreak/>
         <w:t>Fonctionnement</w:t>
       </w:r>
     </w:p>
@@ -189,7 +202,7 @@
       </w:pPr>
       <w:r>
         <w:lastRenderedPageBreak/>
-        <w:t>Structure</w:t>
+        <w:t>Architecture</w:t>
       </w:r>
     </w:p>
     <w:p>
@@ -202,7 +215,7 @@
     </w:p>
     <w:p>
       <w:pPr>
-        <w:pStyle w:val="Paragraphedeliste"/>
+        <w:pStyle w:val="Titre3"/>
         <w:numPr>
           <w:ilvl w:val="0"/>
           <w:numId w:val="3"/>
@@ -214,7 +227,7 @@
     </w:p>
     <w:p>
       <w:pPr>
-        <w:pStyle w:val="Paragraphedeliste"/>
+        <w:pStyle w:val="Titre4"/>
         <w:numPr>
           <w:ilvl w:val="1"/>
           <w:numId w:val="3"/>
@@ -364,7 +377,7 @@
     </w:p>
     <w:p>
       <w:pPr>
-        <w:pStyle w:val="Paragraphedeliste"/>
+        <w:pStyle w:val="Titre4"/>
         <w:numPr>
           <w:ilvl w:val="1"/>
           <w:numId w:val="3"/>
@@ -490,8 +503,6 @@
       <w:r>
         <w:t>Supprimer</w:t>
       </w:r>
-      <w:bookmarkStart w:id="0" w:name="_GoBack"/>
-      <w:bookmarkEnd w:id="0"/>
       <w:r>
         <w:t xml:space="preserve"> contrat</w:t>
       </w:r>
@@ -535,6 +546,18 @@
         </w:numPr>
       </w:pPr>
       <w:r>
+        <w:t>Conquête</w:t>
+      </w:r>
+    </w:p>
+    <w:p>
+      <w:pPr>
+        <w:pStyle w:val="Paragraphedeliste"/>
+        <w:numPr>
+          <w:ilvl w:val="3"/>
+          <w:numId w:val="3"/>
+        </w:numPr>
+      </w:pPr>
+      <w:r>
         <w:t>Acheter ville</w:t>
       </w:r>
     </w:p>
@@ -542,12 +565,48 @@
       <w:pPr>
         <w:pStyle w:val="Paragraphedeliste"/>
         <w:numPr>
+          <w:ilvl w:val="3"/>
+          <w:numId w:val="3"/>
+        </w:numPr>
+      </w:pPr>
+      <w:r>
+        <w:t>Changer faction</w:t>
+      </w:r>
+    </w:p>
+    <w:p>
+      <w:pPr>
+        <w:pStyle w:val="Paragraphedeliste"/>
+        <w:numPr>
+          <w:ilvl w:val="3"/>
+          <w:numId w:val="3"/>
+        </w:numPr>
+      </w:pPr>
+      <w:r>
+        <w:t>Conquérir ville</w:t>
+      </w:r>
+    </w:p>
+    <w:p>
+      <w:pPr>
+        <w:pStyle w:val="Paragraphedeliste"/>
+        <w:numPr>
           <w:ilvl w:val="2"/>
           <w:numId w:val="3"/>
         </w:numPr>
       </w:pPr>
       <w:r>
-        <w:t>Changer faction</w:t>
+        <w:t>Autogestion</w:t>
+      </w:r>
+    </w:p>
+    <w:p>
+      <w:pPr>
+        <w:pStyle w:val="Paragraphedeliste"/>
+        <w:numPr>
+          <w:ilvl w:val="3"/>
+          <w:numId w:val="3"/>
+        </w:numPr>
+      </w:pPr>
+      <w:r>
+        <w:t>Vérifier ressources</w:t>
       </w:r>
     </w:p>
     <w:p>
@@ -559,30 +618,6 @@
         </w:numPr>
       </w:pPr>
       <w:r>
-        <w:t>Autogestion</w:t>
-      </w:r>
-    </w:p>
-    <w:p>
-      <w:pPr>
-        <w:pStyle w:val="Paragraphedeliste"/>
-        <w:numPr>
-          <w:ilvl w:val="3"/>
-          <w:numId w:val="3"/>
-        </w:numPr>
-      </w:pPr>
-      <w:r>
-        <w:t>Vérifier ressources</w:t>
-      </w:r>
-    </w:p>
-    <w:p>
-      <w:pPr>
-        <w:pStyle w:val="Paragraphedeliste"/>
-        <w:numPr>
-          <w:ilvl w:val="2"/>
-          <w:numId w:val="3"/>
-        </w:numPr>
-      </w:pPr>
-      <w:r>
         <w:t>Explorer villes autour</w:t>
       </w:r>
       <w:r>
@@ -594,7 +629,7 @@
     </w:p>
     <w:p>
       <w:pPr>
-        <w:pStyle w:val="Paragraphedeliste"/>
+        <w:pStyle w:val="Titre3"/>
         <w:numPr>
           <w:ilvl w:val="0"/>
           <w:numId w:val="3"/>
@@ -606,7 +641,7 @@
     </w:p>
     <w:p>
       <w:pPr>
-        <w:pStyle w:val="Paragraphedeliste"/>
+        <w:pStyle w:val="Titre4"/>
         <w:numPr>
           <w:ilvl w:val="1"/>
           <w:numId w:val="3"/>
@@ -706,6 +741,7 @@
         <w:rPr>
           <w:i/>
         </w:rPr>
+        <w:lastRenderedPageBreak/>
         <w:t xml:space="preserve">Tree </w:t>
       </w:r>
       <w:r>
@@ -718,20 +754,43 @@
         <w:pStyle w:val="Titre2"/>
       </w:pPr>
       <w:r>
-        <w:lastRenderedPageBreak/>
         <w:t>Structures</w:t>
       </w:r>
     </w:p>
     <w:p>
       <w:pPr>
-        <w:pStyle w:val="Paragraphedeliste"/>
+        <w:pStyle w:val="Titre3"/>
+        <w:numPr>
+          <w:ilvl w:val="0"/>
+          <w:numId w:val="5"/>
+        </w:numPr>
+      </w:pPr>
+      <w:r>
+        <w:t>Grille</w:t>
+      </w:r>
+    </w:p>
+    <w:p>
+      <w:pPr>
+        <w:pStyle w:val="Paragraphedeliste"/>
+        <w:numPr>
+          <w:ilvl w:val="1"/>
+          <w:numId w:val="4"/>
+        </w:numPr>
+      </w:pPr>
+      <w:r>
+        <w:t>Tableau 2D contenant les villes</w:t>
+      </w:r>
+    </w:p>
+    <w:p>
+      <w:pPr>
+        <w:pStyle w:val="Titre3"/>
         <w:numPr>
           <w:ilvl w:val="0"/>
           <w:numId w:val="4"/>
         </w:numPr>
       </w:pPr>
       <w:r>
-        <w:t>Grille</w:t>
+        <w:t>Contrat</w:t>
       </w:r>
     </w:p>
     <w:p>
@@ -743,19 +802,7 @@
         </w:numPr>
       </w:pPr>
       <w:r>
-        <w:t>Tableau 2D contenant les villes</w:t>
-      </w:r>
-    </w:p>
-    <w:p>
-      <w:pPr>
-        <w:pStyle w:val="Paragraphedeliste"/>
-        <w:numPr>
-          <w:ilvl w:val="0"/>
-          <w:numId w:val="4"/>
-        </w:numPr>
-      </w:pPr>
-      <w:r>
-        <w:t>Contrat</w:t>
+        <w:t>Ville cible</w:t>
       </w:r>
     </w:p>
     <w:p>
@@ -767,7 +814,7 @@
         </w:numPr>
       </w:pPr>
       <w:r>
-        <w:t>Ville cible</w:t>
+        <w:t>Temps restant</w:t>
       </w:r>
     </w:p>
     <w:p>
@@ -779,7 +826,7 @@
         </w:numPr>
       </w:pPr>
       <w:r>
-        <w:t>Temps restant</w:t>
+        <w:t>Ressource cible</w:t>
       </w:r>
     </w:p>
     <w:p>
@@ -791,7 +838,7 @@
         </w:numPr>
       </w:pPr>
       <w:r>
-        <w:t>Ressource cible</w:t>
+        <w:t>Coût</w:t>
       </w:r>
     </w:p>
     <w:p>
@@ -803,23 +850,17 @@
         </w:numPr>
       </w:pPr>
       <w:r>
-        <w:t>Coût</w:t>
-      </w:r>
-    </w:p>
-    <w:p>
-      <w:pPr>
-        <w:pStyle w:val="Paragraphedeliste"/>
-        <w:numPr>
-          <w:ilvl w:val="1"/>
-          <w:numId w:val="4"/>
-        </w:numPr>
-      </w:pPr>
-      <w:r>
         <w:t>Quantité</w:t>
       </w:r>
     </w:p>
     <w:p/>
     <w:sectPr>
+      <w:headerReference w:type="even" r:id="rId7"/>
+      <w:headerReference w:type="default" r:id="rId8"/>
+      <w:footerReference w:type="even" r:id="rId9"/>
+      <w:footerReference w:type="default" r:id="rId10"/>
+      <w:headerReference w:type="first" r:id="rId11"/>
+      <w:footerReference w:type="first" r:id="rId12"/>
       <w:pgSz w:w="11906" w:h="16838"/>
       <w:pgMar w:top="1417" w:right="1417" w:bottom="1417" w:left="1417" w:header="708" w:footer="708" w:gutter="0"/>
       <w:cols w:space="708"/>
@@ -829,6 +870,146 @@
 </w:document>
 </file>
 
+<file path=word/endnotes.xml><?xml version="1.0" encoding="utf-8"?>
+<w:endnotes xmlns:wpc="http://schemas.microsoft.com/office/word/2010/wordprocessingCanvas" xmlns:cx="http://schemas.microsoft.com/office/drawing/2014/chartex" xmlns:cx1="http://schemas.microsoft.com/office/drawing/2015/9/8/chartex" xmlns:cx2="http://schemas.microsoft.com/office/drawing/2015/10/21/chartex" xmlns:cx3="http://schemas.microsoft.com/office/drawing/2016/5/9/chartex" xmlns:cx4="http://schemas.microsoft.com/office/drawing/2016/5/10/chartex" xmlns:cx5="http://schemas.microsoft.com/office/drawing/2016/5/11/chartex" xmlns:cx6="http://schemas.microsoft.com/office/drawing/2016/5/12/chartex" xmlns:cx7="http://schemas.microsoft.com/office/drawing/2016/5/13/chartex" xmlns:cx8="http://schemas.microsoft.com/office/drawing/2016/5/14/chartex" xmlns:mc="http://schemas.openxmlformats.org/markup-compatibility/2006" xmlns:aink="http://schemas.microsoft.com/office/drawing/2016/ink" xmlns:am3d="http://schemas.microsoft.com/office/drawing/2017/model3d" xmlns:o="urn:schemas-microsoft-com:office:office" xmlns:r="http://schemas.openxmlformats.org/officeDocument/2006/relationships" xmlns:m="http://schemas.openxmlformats.org/officeDocument/2006/math" xmlns:v="urn:schemas-microsoft-com:vml" xmlns:wp14="http://schemas.microsoft.com/office/word/2010/wordprocessingDrawing" xmlns:wp="http://schemas.openxmlformats.org/drawingml/2006/wordprocessingDrawing" xmlns:w10="urn:schemas-microsoft-com:office:word" xmlns:w="http://schemas.openxmlformats.org/wordprocessingml/2006/main" xmlns:w14="http://schemas.microsoft.com/office/word/2010/wordml" xmlns:w15="http://schemas.microsoft.com/office/word/2012/wordml" xmlns:w16cid="http://schemas.microsoft.com/office/word/2016/wordml/cid" xmlns:w16se="http://schemas.microsoft.com/office/word/2015/wordml/symex" xmlns:wpg="http://schemas.microsoft.com/office/word/2010/wordprocessingGroup" xmlns:wpi="http://schemas.microsoft.com/office/word/2010/wordprocessingInk" xmlns:wne="http://schemas.microsoft.com/office/word/2006/wordml" xmlns:wps="http://schemas.microsoft.com/office/word/2010/wordprocessingShape" mc:Ignorable="w14 w15 w16se w16cid wp14">
+  <w:endnote w:type="separator" w:id="-1">
+    <w:p>
+      <w:pPr>
+        <w:spacing w:after="0" w:line="240" w:lineRule="auto"/>
+      </w:pPr>
+      <w:r>
+        <w:separator/>
+      </w:r>
+    </w:p>
+  </w:endnote>
+  <w:endnote w:type="continuationSeparator" w:id="0">
+    <w:p>
+      <w:pPr>
+        <w:spacing w:after="0" w:line="240" w:lineRule="auto"/>
+      </w:pPr>
+      <w:r>
+        <w:continuationSeparator/>
+      </w:r>
+    </w:p>
+  </w:endnote>
+</w:endnotes>
+</file>
+
+<file path=word/footer1.xml><?xml version="1.0" encoding="utf-8"?>
+<w:ftr xmlns:wpc="http://schemas.microsoft.com/office/word/2010/wordprocessingCanvas" xmlns:cx="http://schemas.microsoft.com/office/drawing/2014/chartex" xmlns:cx1="http://schemas.microsoft.com/office/drawing/2015/9/8/chartex" xmlns:cx2="http://schemas.microsoft.com/office/drawing/2015/10/21/chartex" xmlns:cx3="http://schemas.microsoft.com/office/drawing/2016/5/9/chartex" xmlns:cx4="http://schemas.microsoft.com/office/drawing/2016/5/10/chartex" xmlns:cx5="http://schemas.microsoft.com/office/drawing/2016/5/11/chartex" xmlns:cx6="http://schemas.microsoft.com/office/drawing/2016/5/12/chartex" xmlns:cx7="http://schemas.microsoft.com/office/drawing/2016/5/13/chartex" xmlns:cx8="http://schemas.microsoft.com/office/drawing/2016/5/14/chartex" xmlns:mc="http://schemas.openxmlformats.org/markup-compatibility/2006" xmlns:aink="http://schemas.microsoft.com/office/drawing/2016/ink" xmlns:am3d="http://schemas.microsoft.com/office/drawing/2017/model3d" xmlns:o="urn:schemas-microsoft-com:office:office" xmlns:r="http://schemas.openxmlformats.org/officeDocument/2006/relationships" xmlns:m="http://schemas.openxmlformats.org/officeDocument/2006/math" xmlns:v="urn:schemas-microsoft-com:vml" xmlns:wp14="http://schemas.microsoft.com/office/word/2010/wordprocessingDrawing" xmlns:wp="http://schemas.openxmlformats.org/drawingml/2006/wordprocessingDrawing" xmlns:w10="urn:schemas-microsoft-com:office:word" xmlns:w="http://schemas.openxmlformats.org/wordprocessingml/2006/main" xmlns:w14="http://schemas.microsoft.com/office/word/2010/wordml" xmlns:w15="http://schemas.microsoft.com/office/word/2012/wordml" xmlns:w16cid="http://schemas.microsoft.com/office/word/2016/wordml/cid" xmlns:w16se="http://schemas.microsoft.com/office/word/2015/wordml/symex" xmlns:wpg="http://schemas.microsoft.com/office/word/2010/wordprocessingGroup" xmlns:wpi="http://schemas.microsoft.com/office/word/2010/wordprocessingInk" xmlns:wne="http://schemas.microsoft.com/office/word/2006/wordml" xmlns:wps="http://schemas.microsoft.com/office/word/2010/wordprocessingShape" mc:Ignorable="w14 w15 w16se w16cid wp14">
+  <w:p>
+    <w:pPr>
+      <w:pStyle w:val="Pieddepage"/>
+    </w:pPr>
+  </w:p>
+</w:ftr>
+</file>
+
+<file path=word/footer2.xml><?xml version="1.0" encoding="utf-8"?>
+<w:ftr xmlns:wpc="http://schemas.microsoft.com/office/word/2010/wordprocessingCanvas" xmlns:cx="http://schemas.microsoft.com/office/drawing/2014/chartex" xmlns:cx1="http://schemas.microsoft.com/office/drawing/2015/9/8/chartex" xmlns:cx2="http://schemas.microsoft.com/office/drawing/2015/10/21/chartex" xmlns:cx3="http://schemas.microsoft.com/office/drawing/2016/5/9/chartex" xmlns:cx4="http://schemas.microsoft.com/office/drawing/2016/5/10/chartex" xmlns:cx5="http://schemas.microsoft.com/office/drawing/2016/5/11/chartex" xmlns:cx6="http://schemas.microsoft.com/office/drawing/2016/5/12/chartex" xmlns:cx7="http://schemas.microsoft.com/office/drawing/2016/5/13/chartex" xmlns:cx8="http://schemas.microsoft.com/office/drawing/2016/5/14/chartex" xmlns:mc="http://schemas.openxmlformats.org/markup-compatibility/2006" xmlns:aink="http://schemas.microsoft.com/office/drawing/2016/ink" xmlns:am3d="http://schemas.microsoft.com/office/drawing/2017/model3d" xmlns:o="urn:schemas-microsoft-com:office:office" xmlns:r="http://schemas.openxmlformats.org/officeDocument/2006/relationships" xmlns:m="http://schemas.openxmlformats.org/officeDocument/2006/math" xmlns:v="urn:schemas-microsoft-com:vml" xmlns:wp14="http://schemas.microsoft.com/office/word/2010/wordprocessingDrawing" xmlns:wp="http://schemas.openxmlformats.org/drawingml/2006/wordprocessingDrawing" xmlns:w10="urn:schemas-microsoft-com:office:word" xmlns:w="http://schemas.openxmlformats.org/wordprocessingml/2006/main" xmlns:w14="http://schemas.microsoft.com/office/word/2010/wordml" xmlns:w15="http://schemas.microsoft.com/office/word/2012/wordml" xmlns:w16cid="http://schemas.microsoft.com/office/word/2016/wordml/cid" xmlns:w16se="http://schemas.microsoft.com/office/word/2015/wordml/symex" xmlns:wpg="http://schemas.microsoft.com/office/word/2010/wordprocessingGroup" xmlns:wpi="http://schemas.microsoft.com/office/word/2010/wordprocessingInk" xmlns:wne="http://schemas.microsoft.com/office/word/2006/wordml" xmlns:wps="http://schemas.microsoft.com/office/word/2010/wordprocessingShape" mc:Ignorable="w14 w15 w16se w16cid wp14">
+  <w:p>
+    <w:pPr>
+      <w:pStyle w:val="Pieddepage"/>
+    </w:pPr>
+  </w:p>
+</w:ftr>
+</file>
+
+<file path=word/footer3.xml><?xml version="1.0" encoding="utf-8"?>
+<w:ftr xmlns:wpc="http://schemas.microsoft.com/office/word/2010/wordprocessingCanvas" xmlns:cx="http://schemas.microsoft.com/office/drawing/2014/chartex" xmlns:cx1="http://schemas.microsoft.com/office/drawing/2015/9/8/chartex" xmlns:cx2="http://schemas.microsoft.com/office/drawing/2015/10/21/chartex" xmlns:cx3="http://schemas.microsoft.com/office/drawing/2016/5/9/chartex" xmlns:cx4="http://schemas.microsoft.com/office/drawing/2016/5/10/chartex" xmlns:cx5="http://schemas.microsoft.com/office/drawing/2016/5/11/chartex" xmlns:cx6="http://schemas.microsoft.com/office/drawing/2016/5/12/chartex" xmlns:cx7="http://schemas.microsoft.com/office/drawing/2016/5/13/chartex" xmlns:cx8="http://schemas.microsoft.com/office/drawing/2016/5/14/chartex" xmlns:mc="http://schemas.openxmlformats.org/markup-compatibility/2006" xmlns:aink="http://schemas.microsoft.com/office/drawing/2016/ink" xmlns:am3d="http://schemas.microsoft.com/office/drawing/2017/model3d" xmlns:o="urn:schemas-microsoft-com:office:office" xmlns:r="http://schemas.openxmlformats.org/officeDocument/2006/relationships" xmlns:m="http://schemas.openxmlformats.org/officeDocument/2006/math" xmlns:v="urn:schemas-microsoft-com:vml" xmlns:wp14="http://schemas.microsoft.com/office/word/2010/wordprocessingDrawing" xmlns:wp="http://schemas.openxmlformats.org/drawingml/2006/wordprocessingDrawing" xmlns:w10="urn:schemas-microsoft-com:office:word" xmlns:w="http://schemas.openxmlformats.org/wordprocessingml/2006/main" xmlns:w14="http://schemas.microsoft.com/office/word/2010/wordml" xmlns:w15="http://schemas.microsoft.com/office/word/2012/wordml" xmlns:w16cid="http://schemas.microsoft.com/office/word/2016/wordml/cid" xmlns:w16se="http://schemas.microsoft.com/office/word/2015/wordml/symex" xmlns:wpg="http://schemas.microsoft.com/office/word/2010/wordprocessingGroup" xmlns:wpi="http://schemas.microsoft.com/office/word/2010/wordprocessingInk" xmlns:wne="http://schemas.microsoft.com/office/word/2006/wordml" xmlns:wps="http://schemas.microsoft.com/office/word/2010/wordprocessingShape" mc:Ignorable="w14 w15 w16se w16cid wp14">
+  <w:p>
+    <w:pPr>
+      <w:pStyle w:val="Pieddepage"/>
+    </w:pPr>
+  </w:p>
+</w:ftr>
+</file>
+
+<file path=word/footnotes.xml><?xml version="1.0" encoding="utf-8"?>
+<w:footnotes xmlns:wpc="http://schemas.microsoft.com/office/word/2010/wordprocessingCanvas" xmlns:cx="http://schemas.microsoft.com/office/drawing/2014/chartex" xmlns:cx1="http://schemas.microsoft.com/office/drawing/2015/9/8/chartex" xmlns:cx2="http://schemas.microsoft.com/office/drawing/2015/10/21/chartex" xmlns:cx3="http://schemas.microsoft.com/office/drawing/2016/5/9/chartex" xmlns:cx4="http://schemas.microsoft.com/office/drawing/2016/5/10/chartex" xmlns:cx5="http://schemas.microsoft.com/office/drawing/2016/5/11/chartex" xmlns:cx6="http://schemas.microsoft.com/office/drawing/2016/5/12/chartex" xmlns:cx7="http://schemas.microsoft.com/office/drawing/2016/5/13/chartex" xmlns:cx8="http://schemas.microsoft.com/office/drawing/2016/5/14/chartex" xmlns:mc="http://schemas.openxmlformats.org/markup-compatibility/2006" xmlns:aink="http://schemas.microsoft.com/office/drawing/2016/ink" xmlns:am3d="http://schemas.microsoft.com/office/drawing/2017/model3d" xmlns:o="urn:schemas-microsoft-com:office:office" xmlns:r="http://schemas.openxmlformats.org/officeDocument/2006/relationships" xmlns:m="http://schemas.openxmlformats.org/officeDocument/2006/math" xmlns:v="urn:schemas-microsoft-com:vml" xmlns:wp14="http://schemas.microsoft.com/office/word/2010/wordprocessingDrawing" xmlns:wp="http://schemas.openxmlformats.org/drawingml/2006/wordprocessingDrawing" xmlns:w10="urn:schemas-microsoft-com:office:word" xmlns:w="http://schemas.openxmlformats.org/wordprocessingml/2006/main" xmlns:w14="http://schemas.microsoft.com/office/word/2010/wordml" xmlns:w15="http://schemas.microsoft.com/office/word/2012/wordml" xmlns:w16cid="http://schemas.microsoft.com/office/word/2016/wordml/cid" xmlns:w16se="http://schemas.microsoft.com/office/word/2015/wordml/symex" xmlns:wpg="http://schemas.microsoft.com/office/word/2010/wordprocessingGroup" xmlns:wpi="http://schemas.microsoft.com/office/word/2010/wordprocessingInk" xmlns:wne="http://schemas.microsoft.com/office/word/2006/wordml" xmlns:wps="http://schemas.microsoft.com/office/word/2010/wordprocessingShape" mc:Ignorable="w14 w15 w16se w16cid wp14">
+  <w:footnote w:type="separator" w:id="-1">
+    <w:p>
+      <w:pPr>
+        <w:spacing w:after="0" w:line="240" w:lineRule="auto"/>
+      </w:pPr>
+      <w:r>
+        <w:separator/>
+      </w:r>
+    </w:p>
+  </w:footnote>
+  <w:footnote w:type="continuationSeparator" w:id="0">
+    <w:p>
+      <w:pPr>
+        <w:spacing w:after="0" w:line="240" w:lineRule="auto"/>
+      </w:pPr>
+      <w:r>
+        <w:continuationSeparator/>
+      </w:r>
+    </w:p>
+  </w:footnote>
+</w:footnotes>
+</file>
+
+<file path=word/header1.xml><?xml version="1.0" encoding="utf-8"?>
+<w:hdr xmlns:wpc="http://schemas.microsoft.com/office/word/2010/wordprocessingCanvas" xmlns:cx="http://schemas.microsoft.com/office/drawing/2014/chartex" xmlns:cx1="http://schemas.microsoft.com/office/drawing/2015/9/8/chartex" xmlns:cx2="http://schemas.microsoft.com/office/drawing/2015/10/21/chartex" xmlns:cx3="http://schemas.microsoft.com/office/drawing/2016/5/9/chartex" xmlns:cx4="http://schemas.microsoft.com/office/drawing/2016/5/10/chartex" xmlns:cx5="http://schemas.microsoft.com/office/drawing/2016/5/11/chartex" xmlns:cx6="http://schemas.microsoft.com/office/drawing/2016/5/12/chartex" xmlns:cx7="http://schemas.microsoft.com/office/drawing/2016/5/13/chartex" xmlns:cx8="http://schemas.microsoft.com/office/drawing/2016/5/14/chartex" xmlns:mc="http://schemas.openxmlformats.org/markup-compatibility/2006" xmlns:aink="http://schemas.microsoft.com/office/drawing/2016/ink" xmlns:am3d="http://schemas.microsoft.com/office/drawing/2017/model3d" xmlns:o="urn:schemas-microsoft-com:office:office" xmlns:r="http://schemas.openxmlformats.org/officeDocument/2006/relationships" xmlns:m="http://schemas.openxmlformats.org/officeDocument/2006/math" xmlns:v="urn:schemas-microsoft-com:vml" xmlns:wp14="http://schemas.microsoft.com/office/word/2010/wordprocessingDrawing" xmlns:wp="http://schemas.openxmlformats.org/drawingml/2006/wordprocessingDrawing" xmlns:w10="urn:schemas-microsoft-com:office:word" xmlns:w="http://schemas.openxmlformats.org/wordprocessingml/2006/main" xmlns:w14="http://schemas.microsoft.com/office/word/2010/wordml" xmlns:w15="http://schemas.microsoft.com/office/word/2012/wordml" xmlns:w16cid="http://schemas.microsoft.com/office/word/2016/wordml/cid" xmlns:w16se="http://schemas.microsoft.com/office/word/2015/wordml/symex" xmlns:wpg="http://schemas.microsoft.com/office/word/2010/wordprocessingGroup" xmlns:wpi="http://schemas.microsoft.com/office/word/2010/wordprocessingInk" xmlns:wne="http://schemas.microsoft.com/office/word/2006/wordml" xmlns:wps="http://schemas.microsoft.com/office/word/2010/wordprocessingShape" mc:Ignorable="w14 w15 w16se w16cid wp14">
+  <w:p>
+    <w:pPr>
+      <w:pStyle w:val="En-tte"/>
+    </w:pPr>
+  </w:p>
+</w:hdr>
+</file>
+
+<file path=word/header2.xml><?xml version="1.0" encoding="utf-8"?>
+<w:hdr xmlns:wpc="http://schemas.microsoft.com/office/word/2010/wordprocessingCanvas" xmlns:cx="http://schemas.microsoft.com/office/drawing/2014/chartex" xmlns:cx1="http://schemas.microsoft.com/office/drawing/2015/9/8/chartex" xmlns:cx2="http://schemas.microsoft.com/office/drawing/2015/10/21/chartex" xmlns:cx3="http://schemas.microsoft.com/office/drawing/2016/5/9/chartex" xmlns:cx4="http://schemas.microsoft.com/office/drawing/2016/5/10/chartex" xmlns:cx5="http://schemas.microsoft.com/office/drawing/2016/5/11/chartex" xmlns:cx6="http://schemas.microsoft.com/office/drawing/2016/5/12/chartex" xmlns:cx7="http://schemas.microsoft.com/office/drawing/2016/5/13/chartex" xmlns:cx8="http://schemas.microsoft.com/office/drawing/2016/5/14/chartex" xmlns:mc="http://schemas.openxmlformats.org/markup-compatibility/2006" xmlns:aink="http://schemas.microsoft.com/office/drawing/2016/ink" xmlns:am3d="http://schemas.microsoft.com/office/drawing/2017/model3d" xmlns:o="urn:schemas-microsoft-com:office:office" xmlns:r="http://schemas.openxmlformats.org/officeDocument/2006/relationships" xmlns:m="http://schemas.openxmlformats.org/officeDocument/2006/math" xmlns:v="urn:schemas-microsoft-com:vml" xmlns:wp14="http://schemas.microsoft.com/office/word/2010/wordprocessingDrawing" xmlns:wp="http://schemas.openxmlformats.org/drawingml/2006/wordprocessingDrawing" xmlns:w10="urn:schemas-microsoft-com:office:word" xmlns:w="http://schemas.openxmlformats.org/wordprocessingml/2006/main" xmlns:w14="http://schemas.microsoft.com/office/word/2010/wordml" xmlns:w15="http://schemas.microsoft.com/office/word/2012/wordml" xmlns:w16cid="http://schemas.microsoft.com/office/word/2016/wordml/cid" xmlns:w16se="http://schemas.microsoft.com/office/word/2015/wordml/symex" xmlns:wpg="http://schemas.microsoft.com/office/word/2010/wordprocessingGroup" xmlns:wpi="http://schemas.microsoft.com/office/word/2010/wordprocessingInk" xmlns:wne="http://schemas.microsoft.com/office/word/2006/wordml" xmlns:wps="http://schemas.microsoft.com/office/word/2010/wordprocessingShape" mc:Ignorable="w14 w15 w16se w16cid wp14">
+  <w:p>
+    <w:pPr>
+      <w:pStyle w:val="En-tte"/>
+    </w:pPr>
+    <w:r>
+      <w:t>Puissant Malo</w:t>
+    </w:r>
+    <w:r>
+      <w:tab/>
+    </w:r>
+    <w:r>
+      <w:tab/>
+      <w:t>Equipe</w:t>
+    </w:r>
+    <w:r>
+      <w:t> :</w:t>
+    </w:r>
+    <w:bookmarkStart w:id="0" w:name="_GoBack"/>
+    <w:bookmarkEnd w:id="0"/>
+    <w:r>
+      <w:t xml:space="preserve"> Citysim</w:t>
+    </w:r>
+  </w:p>
+  <w:p>
+    <w:pPr>
+      <w:pStyle w:val="En-tte"/>
+    </w:pPr>
+    <w:r>
+      <w:tab/>
+    </w:r>
+    <w:r>
+      <w:tab/>
+      <w:t>Projet : Citysim</w:t>
+    </w:r>
+  </w:p>
+</w:hdr>
+</file>
+
+<file path=word/header3.xml><?xml version="1.0" encoding="utf-8"?>
+<w:hdr xmlns:wpc="http://schemas.microsoft.com/office/word/2010/wordprocessingCanvas" xmlns:cx="http://schemas.microsoft.com/office/drawing/2014/chartex" xmlns:cx1="http://schemas.microsoft.com/office/drawing/2015/9/8/chartex" xmlns:cx2="http://schemas.microsoft.com/office/drawing/2015/10/21/chartex" xmlns:cx3="http://schemas.microsoft.com/office/drawing/2016/5/9/chartex" xmlns:cx4="http://schemas.microsoft.com/office/drawing/2016/5/10/chartex" xmlns:cx5="http://schemas.microsoft.com/office/drawing/2016/5/11/chartex" xmlns:cx6="http://schemas.microsoft.com/office/drawing/2016/5/12/chartex" xmlns:cx7="http://schemas.microsoft.com/office/drawing/2016/5/13/chartex" xmlns:cx8="http://schemas.microsoft.com/office/drawing/2016/5/14/chartex" xmlns:mc="http://schemas.openxmlformats.org/markup-compatibility/2006" xmlns:aink="http://schemas.microsoft.com/office/drawing/2016/ink" xmlns:am3d="http://schemas.microsoft.com/office/drawing/2017/model3d" xmlns:o="urn:schemas-microsoft-com:office:office" xmlns:r="http://schemas.openxmlformats.org/officeDocument/2006/relationships" xmlns:m="http://schemas.openxmlformats.org/officeDocument/2006/math" xmlns:v="urn:schemas-microsoft-com:vml" xmlns:wp14="http://schemas.microsoft.com/office/word/2010/wordprocessingDrawing" xmlns:wp="http://schemas.openxmlformats.org/drawingml/2006/wordprocessingDrawing" xmlns:w10="urn:schemas-microsoft-com:office:word" xmlns:w="http://schemas.openxmlformats.org/wordprocessingml/2006/main" xmlns:w14="http://schemas.microsoft.com/office/word/2010/wordml" xmlns:w15="http://schemas.microsoft.com/office/word/2012/wordml" xmlns:w16cid="http://schemas.microsoft.com/office/word/2016/wordml/cid" xmlns:w16se="http://schemas.microsoft.com/office/word/2015/wordml/symex" xmlns:wpg="http://schemas.microsoft.com/office/word/2010/wordprocessingGroup" xmlns:wpi="http://schemas.microsoft.com/office/word/2010/wordprocessingInk" xmlns:wne="http://schemas.microsoft.com/office/word/2006/wordml" xmlns:wps="http://schemas.microsoft.com/office/word/2010/wordprocessingShape" mc:Ignorable="w14 w15 w16se w16cid wp14">
+  <w:p>
+    <w:pPr>
+      <w:pStyle w:val="En-tte"/>
+    </w:pPr>
+  </w:p>
+</w:hdr>
+</file>
+
 <file path=word/numbering.xml><?xml version="1.0" encoding="utf-8"?>
 <w:numbering xmlns:wpc="http://schemas.microsoft.com/office/word/2010/wordprocessingCanvas" xmlns:cx="http://schemas.microsoft.com/office/drawing/2014/chartex" xmlns:cx1="http://schemas.microsoft.com/office/drawing/2015/9/8/chartex" xmlns:cx2="http://schemas.microsoft.com/office/drawing/2015/10/21/chartex" xmlns:cx3="http://schemas.microsoft.com/office/drawing/2016/5/9/chartex" xmlns:cx4="http://schemas.microsoft.com/office/drawing/2016/5/10/chartex" xmlns:cx5="http://schemas.microsoft.com/office/drawing/2016/5/11/chartex" xmlns:cx6="http://schemas.microsoft.com/office/drawing/2016/5/12/chartex" xmlns:cx7="http://schemas.microsoft.com/office/drawing/2016/5/13/chartex" xmlns:cx8="http://schemas.microsoft.com/office/drawing/2016/5/14/chartex" xmlns:mc="http://schemas.openxmlformats.org/markup-compatibility/2006" xmlns:aink="http://schemas.microsoft.com/office/drawing/2016/ink" xmlns:am3d="http://schemas.microsoft.com/office/drawing/2017/model3d" xmlns:o="urn:schemas-microsoft-com:office:office" xmlns:r="http://schemas.openxmlformats.org/officeDocument/2006/relationships" xmlns:m="http://schemas.openxmlformats.org/officeDocument/2006/math" xmlns:v="urn:schemas-microsoft-com:vml" xmlns:wp14="http://schemas.microsoft.com/office/word/2010/wordprocessingDrawing" xmlns:wp="http://schemas.openxmlformats.org/drawingml/2006/wordprocessingDrawing" xmlns:w10="urn:schemas-microsoft-com:office:word" xmlns:w="http://schemas.openxmlformats.org/wordprocessingml/2006/main" xmlns:w14="http://schemas.microsoft.com/office/word/2010/wordml" xmlns:w15="http://schemas.microsoft.com/office/word/2012/wordml" xmlns:w16cid="http://schemas.microsoft.com/office/word/2016/wordml/cid" xmlns:w16se="http://schemas.microsoft.com/office/word/2015/wordml/symex" xmlns:wpg="http://schemas.microsoft.com/office/word/2010/wordprocessingGroup" xmlns:wpi="http://schemas.microsoft.com/office/word/2010/wordprocessingInk" xmlns:wne="http://schemas.microsoft.com/office/word/2006/wordml" xmlns:wps="http://schemas.microsoft.com/office/word/2010/wordprocessingShape" mc:Ignorable="w14 w15 w16se w16cid wp14">
   <w:abstractNum w:abstractNumId="0" w15:restartNumberingAfterBreak="0">
@@ -947,7 +1128,7 @@
   <w:abstractNum w:abstractNumId="1" w15:restartNumberingAfterBreak="0">
     <w:nsid w:val="59123E94"/>
     <w:multiLevelType w:val="hybridMultilevel"/>
-    <w:tmpl w:val="CBA4E7C6"/>
+    <w:tmpl w:val="3502205C"/>
     <w:lvl w:ilvl="0" w:tplc="040C0001">
       <w:start w:val="1"/>
       <w:numFmt w:val="bullet"/>
@@ -1171,9 +1352,122 @@
     </w:lvl>
   </w:abstractNum>
   <w:abstractNum w:abstractNumId="3" w15:restartNumberingAfterBreak="0">
+    <w:nsid w:val="67003D60"/>
+    <w:multiLevelType w:val="hybridMultilevel"/>
+    <w:tmpl w:val="80DE2FF4"/>
+    <w:lvl w:ilvl="0" w:tplc="040C0001">
+      <w:start w:val="1"/>
+      <w:numFmt w:val="bullet"/>
+      <w:lvlText w:val=""/>
+      <w:lvlJc w:val="left"/>
+      <w:pPr>
+        <w:ind w:left="720" w:hanging="360"/>
+      </w:pPr>
+      <w:rPr>
+        <w:rFonts w:ascii="Symbol" w:hAnsi="Symbol" w:hint="default"/>
+      </w:rPr>
+    </w:lvl>
+    <w:lvl w:ilvl="1" w:tplc="040C0003" w:tentative="1">
+      <w:start w:val="1"/>
+      <w:numFmt w:val="bullet"/>
+      <w:lvlText w:val="o"/>
+      <w:lvlJc w:val="left"/>
+      <w:pPr>
+        <w:ind w:left="1440" w:hanging="360"/>
+      </w:pPr>
+      <w:rPr>
+        <w:rFonts w:ascii="Courier New" w:hAnsi="Courier New" w:cs="Courier New" w:hint="default"/>
+      </w:rPr>
+    </w:lvl>
+    <w:lvl w:ilvl="2" w:tplc="040C0005" w:tentative="1">
+      <w:start w:val="1"/>
+      <w:numFmt w:val="bullet"/>
+      <w:lvlText w:val=""/>
+      <w:lvlJc w:val="left"/>
+      <w:pPr>
+        <w:ind w:left="2160" w:hanging="360"/>
+      </w:pPr>
+      <w:rPr>
+        <w:rFonts w:ascii="Wingdings" w:hAnsi="Wingdings" w:hint="default"/>
+      </w:rPr>
+    </w:lvl>
+    <w:lvl w:ilvl="3" w:tplc="040C0001" w:tentative="1">
+      <w:start w:val="1"/>
+      <w:numFmt w:val="bullet"/>
+      <w:lvlText w:val=""/>
+      <w:lvlJc w:val="left"/>
+      <w:pPr>
+        <w:ind w:left="2880" w:hanging="360"/>
+      </w:pPr>
+      <w:rPr>
+        <w:rFonts w:ascii="Symbol" w:hAnsi="Symbol" w:hint="default"/>
+      </w:rPr>
+    </w:lvl>
+    <w:lvl w:ilvl="4" w:tplc="040C0003" w:tentative="1">
+      <w:start w:val="1"/>
+      <w:numFmt w:val="bullet"/>
+      <w:lvlText w:val="o"/>
+      <w:lvlJc w:val="left"/>
+      <w:pPr>
+        <w:ind w:left="3600" w:hanging="360"/>
+      </w:pPr>
+      <w:rPr>
+        <w:rFonts w:ascii="Courier New" w:hAnsi="Courier New" w:cs="Courier New" w:hint="default"/>
+      </w:rPr>
+    </w:lvl>
+    <w:lvl w:ilvl="5" w:tplc="040C0005" w:tentative="1">
+      <w:start w:val="1"/>
+      <w:numFmt w:val="bullet"/>
+      <w:lvlText w:val=""/>
+      <w:lvlJc w:val="left"/>
+      <w:pPr>
+        <w:ind w:left="4320" w:hanging="360"/>
+      </w:pPr>
+      <w:rPr>
+        <w:rFonts w:ascii="Wingdings" w:hAnsi="Wingdings" w:hint="default"/>
+      </w:rPr>
+    </w:lvl>
+    <w:lvl w:ilvl="6" w:tplc="040C0001" w:tentative="1">
+      <w:start w:val="1"/>
+      <w:numFmt w:val="bullet"/>
+      <w:lvlText w:val=""/>
+      <w:lvlJc w:val="left"/>
+      <w:pPr>
+        <w:ind w:left="5040" w:hanging="360"/>
+      </w:pPr>
+      <w:rPr>
+        <w:rFonts w:ascii="Symbol" w:hAnsi="Symbol" w:hint="default"/>
+      </w:rPr>
+    </w:lvl>
+    <w:lvl w:ilvl="7" w:tplc="040C0003" w:tentative="1">
+      <w:start w:val="1"/>
+      <w:numFmt w:val="bullet"/>
+      <w:lvlText w:val="o"/>
+      <w:lvlJc w:val="left"/>
+      <w:pPr>
+        <w:ind w:left="5760" w:hanging="360"/>
+      </w:pPr>
+      <w:rPr>
+        <w:rFonts w:ascii="Courier New" w:hAnsi="Courier New" w:cs="Courier New" w:hint="default"/>
+      </w:rPr>
+    </w:lvl>
+    <w:lvl w:ilvl="8" w:tplc="040C0005" w:tentative="1">
+      <w:start w:val="1"/>
+      <w:numFmt w:val="bullet"/>
+      <w:lvlText w:val=""/>
+      <w:lvlJc w:val="left"/>
+      <w:pPr>
+        <w:ind w:left="6480" w:hanging="360"/>
+      </w:pPr>
+      <w:rPr>
+        <w:rFonts w:ascii="Wingdings" w:hAnsi="Wingdings" w:hint="default"/>
+      </w:rPr>
+    </w:lvl>
+  </w:abstractNum>
+  <w:abstractNum w:abstractNumId="4" w15:restartNumberingAfterBreak="0">
     <w:nsid w:val="70472EC6"/>
     <w:multiLevelType w:val="hybridMultilevel"/>
-    <w:tmpl w:val="5260AE86"/>
+    <w:tmpl w:val="167853A6"/>
     <w:lvl w:ilvl="0" w:tplc="040C0001">
       <w:start w:val="1"/>
       <w:numFmt w:val="bullet"/>
@@ -1293,6 +1587,9 @@
     <w:abstractNumId w:val="1"/>
   </w:num>
   <w:num w:numId="4">
+    <w:abstractNumId w:val="4"/>
+  </w:num>
+  <w:num w:numId="5">
     <w:abstractNumId w:val="3"/>
   </w:num>
 </w:numbering>
@@ -1761,6 +2058,28 @@
       <w:szCs w:val="24"/>
     </w:rPr>
   </w:style>
+  <w:style w:type="paragraph" w:styleId="Titre4">
+    <w:name w:val="heading 4"/>
+    <w:basedOn w:val="Normal"/>
+    <w:next w:val="Normal"/>
+    <w:link w:val="Titre4Car"/>
+    <w:uiPriority w:val="9"/>
+    <w:unhideWhenUsed/>
+    <w:qFormat/>
+    <w:rsid w:val="00357B77"/>
+    <w:pPr>
+      <w:keepNext/>
+      <w:keepLines/>
+      <w:spacing w:before="40" w:after="0"/>
+      <w:outlineLvl w:val="3"/>
+    </w:pPr>
+    <w:rPr>
+      <w:rFonts w:asciiTheme="majorHAnsi" w:eastAsiaTheme="majorEastAsia" w:hAnsiTheme="majorHAnsi" w:cstheme="majorBidi"/>
+      <w:i/>
+      <w:iCs/>
+      <w:color w:val="2F5496" w:themeColor="accent1" w:themeShade="BF"/>
+    </w:rPr>
+  </w:style>
   <w:style w:type="character" w:default="1" w:styleId="Policepardfaut">
     <w:name w:val="Default Paragraph Font"/>
     <w:uiPriority w:val="1"/>
@@ -1902,6 +2221,63 @@
       <w:ind w:left="720"/>
       <w:contextualSpacing/>
     </w:pPr>
+  </w:style>
+  <w:style w:type="character" w:customStyle="1" w:styleId="Titre4Car">
+    <w:name w:val="Titre 4 Car"/>
+    <w:basedOn w:val="Policepardfaut"/>
+    <w:link w:val="Titre4"/>
+    <w:uiPriority w:val="9"/>
+    <w:rsid w:val="00357B77"/>
+    <w:rPr>
+      <w:rFonts w:asciiTheme="majorHAnsi" w:eastAsiaTheme="majorEastAsia" w:hAnsiTheme="majorHAnsi" w:cstheme="majorBidi"/>
+      <w:i/>
+      <w:iCs/>
+      <w:color w:val="2F5496" w:themeColor="accent1" w:themeShade="BF"/>
+    </w:rPr>
+  </w:style>
+  <w:style w:type="paragraph" w:styleId="En-tte">
+    <w:name w:val="header"/>
+    <w:basedOn w:val="Normal"/>
+    <w:link w:val="En-tteCar"/>
+    <w:uiPriority w:val="99"/>
+    <w:unhideWhenUsed/>
+    <w:rsid w:val="00804D84"/>
+    <w:pPr>
+      <w:tabs>
+        <w:tab w:val="center" w:pos="4536"/>
+        <w:tab w:val="right" w:pos="9072"/>
+      </w:tabs>
+      <w:spacing w:after="0" w:line="240" w:lineRule="auto"/>
+    </w:pPr>
+  </w:style>
+  <w:style w:type="character" w:customStyle="1" w:styleId="En-tteCar">
+    <w:name w:val="En-tête Car"/>
+    <w:basedOn w:val="Policepardfaut"/>
+    <w:link w:val="En-tte"/>
+    <w:uiPriority w:val="99"/>
+    <w:rsid w:val="00804D84"/>
+  </w:style>
+  <w:style w:type="paragraph" w:styleId="Pieddepage">
+    <w:name w:val="footer"/>
+    <w:basedOn w:val="Normal"/>
+    <w:link w:val="PieddepageCar"/>
+    <w:uiPriority w:val="99"/>
+    <w:unhideWhenUsed/>
+    <w:rsid w:val="00804D84"/>
+    <w:pPr>
+      <w:tabs>
+        <w:tab w:val="center" w:pos="4536"/>
+        <w:tab w:val="right" w:pos="9072"/>
+      </w:tabs>
+      <w:spacing w:after="0" w:line="240" w:lineRule="auto"/>
+    </w:pPr>
+  </w:style>
+  <w:style w:type="character" w:customStyle="1" w:styleId="PieddepageCar">
+    <w:name w:val="Pied de page Car"/>
+    <w:basedOn w:val="Policepardfaut"/>
+    <w:link w:val="Pieddepage"/>
+    <w:uiPriority w:val="99"/>
+    <w:rsid w:val="00804D84"/>
   </w:style>
 </w:styles>
 </file>

</xml_diff>